<commit_message>
add ban tom tat bang tieng viet
</commit_message>
<xml_diff>
--- a/hồ sơ/Hn sı „ng kt Bro vb†lubn†v„n/ICT/3. Trang thông tin luận văn.docx
+++ b/hồ sơ/Hn sı „ng kt Bro vb†lubn†v„n/ICT/3. Trang thông tin luận văn.docx
@@ -606,212 +606,14 @@
         </w:rPr>
         <w:t xml:space="preserve"> </w:t>
       </w:r>
-      <w:proofErr w:type="spellStart"/>
-      <w:r>
-        <w:rPr>
-          <w:rFonts w:ascii="Times New Roman" w:hAnsi="Times New Roman" w:cs="Times New Roman"/>
-          <w:sz w:val="26"/>
-          <w:szCs w:val="26"/>
-        </w:rPr>
-        <w:t>Ước</w:t>
-      </w:r>
-      <w:proofErr w:type="spellEnd"/>
-      <w:r>
-        <w:rPr>
-          <w:rFonts w:ascii="Times New Roman" w:hAnsi="Times New Roman" w:cs="Times New Roman"/>
-          <w:sz w:val="26"/>
-          <w:szCs w:val="26"/>
-        </w:rPr>
-        <w:t xml:space="preserve"> </w:t>
-      </w:r>
-      <w:proofErr w:type="spellStart"/>
-      <w:r>
-        <w:rPr>
-          <w:rFonts w:ascii="Times New Roman" w:hAnsi="Times New Roman" w:cs="Times New Roman"/>
-          <w:sz w:val="26"/>
-          <w:szCs w:val="26"/>
-        </w:rPr>
-        <w:t>tính</w:t>
-      </w:r>
-      <w:proofErr w:type="spellEnd"/>
-      <w:r>
-        <w:rPr>
-          <w:rFonts w:ascii="Times New Roman" w:hAnsi="Times New Roman" w:cs="Times New Roman"/>
-          <w:sz w:val="26"/>
-          <w:szCs w:val="26"/>
-        </w:rPr>
-        <w:t xml:space="preserve"> dung </w:t>
-      </w:r>
-      <w:proofErr w:type="spellStart"/>
-      <w:r>
-        <w:rPr>
-          <w:rFonts w:ascii="Times New Roman" w:hAnsi="Times New Roman" w:cs="Times New Roman"/>
-          <w:sz w:val="26"/>
-          <w:szCs w:val="26"/>
-        </w:rPr>
-        <w:t>lượng</w:t>
-      </w:r>
-      <w:proofErr w:type="spellEnd"/>
-      <w:r>
-        <w:rPr>
-          <w:rFonts w:ascii="Times New Roman" w:hAnsi="Times New Roman" w:cs="Times New Roman"/>
-          <w:sz w:val="26"/>
-          <w:szCs w:val="26"/>
-        </w:rPr>
-        <w:t xml:space="preserve"> </w:t>
-      </w:r>
-      <w:proofErr w:type="spellStart"/>
-      <w:r>
-        <w:rPr>
-          <w:rFonts w:ascii="Times New Roman" w:hAnsi="Times New Roman" w:cs="Times New Roman"/>
-          <w:sz w:val="26"/>
-          <w:szCs w:val="26"/>
-        </w:rPr>
-        <w:t>của</w:t>
-      </w:r>
-      <w:proofErr w:type="spellEnd"/>
-      <w:r>
-        <w:rPr>
-          <w:rFonts w:ascii="Times New Roman" w:hAnsi="Times New Roman" w:cs="Times New Roman"/>
-          <w:sz w:val="26"/>
-          <w:szCs w:val="26"/>
-        </w:rPr>
-        <w:t xml:space="preserve"> </w:t>
-      </w:r>
-      <w:r>
-        <w:rPr>
-          <w:rFonts w:ascii="Times New Roman" w:hAnsi="Times New Roman" w:cs="Times New Roman"/>
-          <w:sz w:val="26"/>
-          <w:szCs w:val="26"/>
-        </w:rPr>
-        <w:t xml:space="preserve">pin </w:t>
-      </w:r>
-      <w:r>
-        <w:rPr>
-          <w:rFonts w:ascii="Times New Roman" w:hAnsi="Times New Roman" w:cs="Times New Roman"/>
-          <w:sz w:val="26"/>
-          <w:szCs w:val="26"/>
-        </w:rPr>
-        <w:t xml:space="preserve">Lithium-ion </w:t>
-      </w:r>
-      <w:proofErr w:type="spellStart"/>
-      <w:r>
-        <w:rPr>
-          <w:rFonts w:ascii="Times New Roman" w:hAnsi="Times New Roman" w:cs="Times New Roman"/>
-          <w:sz w:val="26"/>
-          <w:szCs w:val="26"/>
-        </w:rPr>
-        <w:t>bằng</w:t>
-      </w:r>
-      <w:proofErr w:type="spellEnd"/>
-      <w:r>
-        <w:rPr>
-          <w:rFonts w:ascii="Times New Roman" w:hAnsi="Times New Roman" w:cs="Times New Roman"/>
-          <w:sz w:val="26"/>
-          <w:szCs w:val="26"/>
-        </w:rPr>
-        <w:t xml:space="preserve"> </w:t>
-      </w:r>
-      <w:proofErr w:type="spellStart"/>
-      <w:r>
-        <w:rPr>
-          <w:rFonts w:ascii="Times New Roman" w:hAnsi="Times New Roman" w:cs="Times New Roman"/>
-          <w:sz w:val="26"/>
-          <w:szCs w:val="26"/>
-        </w:rPr>
-        <w:t>các</w:t>
-      </w:r>
-      <w:proofErr w:type="spellEnd"/>
-      <w:r>
-        <w:rPr>
-          <w:rFonts w:ascii="Times New Roman" w:hAnsi="Times New Roman" w:cs="Times New Roman"/>
-          <w:sz w:val="26"/>
-          <w:szCs w:val="26"/>
-        </w:rPr>
-        <w:t xml:space="preserve"> </w:t>
-      </w:r>
-      <w:proofErr w:type="spellStart"/>
-      <w:r>
-        <w:rPr>
-          <w:rFonts w:ascii="Times New Roman" w:hAnsi="Times New Roman" w:cs="Times New Roman"/>
-          <w:sz w:val="26"/>
-          <w:szCs w:val="26"/>
-        </w:rPr>
-        <w:t>phương</w:t>
-      </w:r>
-      <w:proofErr w:type="spellEnd"/>
-      <w:r>
-        <w:rPr>
-          <w:rFonts w:ascii="Times New Roman" w:hAnsi="Times New Roman" w:cs="Times New Roman"/>
-          <w:sz w:val="26"/>
-          <w:szCs w:val="26"/>
-        </w:rPr>
-        <w:t xml:space="preserve"> </w:t>
-      </w:r>
-      <w:proofErr w:type="spellStart"/>
-      <w:r>
-        <w:rPr>
-          <w:rFonts w:ascii="Times New Roman" w:hAnsi="Times New Roman" w:cs="Times New Roman"/>
-          <w:sz w:val="26"/>
-          <w:szCs w:val="26"/>
-        </w:rPr>
-        <w:t>pháp</w:t>
-      </w:r>
-      <w:proofErr w:type="spellEnd"/>
-      <w:r>
-        <w:rPr>
-          <w:rFonts w:ascii="Times New Roman" w:hAnsi="Times New Roman" w:cs="Times New Roman"/>
-          <w:sz w:val="26"/>
-          <w:szCs w:val="26"/>
-        </w:rPr>
-        <w:t xml:space="preserve"> </w:t>
-      </w:r>
-      <w:proofErr w:type="spellStart"/>
-      <w:r>
-        <w:rPr>
-          <w:rFonts w:ascii="Times New Roman" w:hAnsi="Times New Roman" w:cs="Times New Roman"/>
-          <w:sz w:val="26"/>
-          <w:szCs w:val="26"/>
-        </w:rPr>
-        <w:t>hướng</w:t>
-      </w:r>
-      <w:proofErr w:type="spellEnd"/>
-      <w:r>
-        <w:rPr>
-          <w:rFonts w:ascii="Times New Roman" w:hAnsi="Times New Roman" w:cs="Times New Roman"/>
-          <w:sz w:val="26"/>
-          <w:szCs w:val="26"/>
-        </w:rPr>
-        <w:t xml:space="preserve"> </w:t>
-      </w:r>
-      <w:proofErr w:type="spellStart"/>
-      <w:r>
-        <w:rPr>
-          <w:rFonts w:ascii="Times New Roman" w:hAnsi="Times New Roman" w:cs="Times New Roman"/>
-          <w:sz w:val="26"/>
-          <w:szCs w:val="26"/>
-        </w:rPr>
-        <w:t>dữ</w:t>
-      </w:r>
-      <w:proofErr w:type="spellEnd"/>
-      <w:r>
-        <w:rPr>
-          <w:rFonts w:ascii="Times New Roman" w:hAnsi="Times New Roman" w:cs="Times New Roman"/>
-          <w:sz w:val="26"/>
-          <w:szCs w:val="26"/>
-        </w:rPr>
-        <w:t xml:space="preserve"> </w:t>
-      </w:r>
-      <w:proofErr w:type="spellStart"/>
-      <w:r>
-        <w:rPr>
-          <w:rFonts w:ascii="Times New Roman" w:hAnsi="Times New Roman" w:cs="Times New Roman"/>
-          <w:sz w:val="26"/>
-          <w:szCs w:val="26"/>
-        </w:rPr>
-        <w:t>liệu</w:t>
-      </w:r>
-      <w:proofErr w:type="spellEnd"/>
+      <w:r>
+        <w:rPr>
+          <w:rFonts w:ascii="Times New Roman" w:hAnsi="Times New Roman" w:cs="Times New Roman"/>
+          <w:sz w:val="26"/>
+          <w:szCs w:val="26"/>
+        </w:rPr>
+        <w:tab/>
+      </w:r>
     </w:p>
     <w:p>
       <w:pPr>

</xml_diff>